<commit_message>
Added noste to Goodfellow
</commit_message>
<xml_diff>
--- a/Notes/Ian Goodfellow - Deep Learning.docx
+++ b/Notes/Ian Goodfellow - Deep Learning.docx
@@ -15,6 +15,8 @@
         </w:rPr>
         <w:t>Ian Goodfellow – Deep Learning</w:t>
       </w:r>
+      <w:bookmarkStart w:id="0" w:name="_GoBack"/>
+      <w:bookmarkEnd w:id="0"/>
     </w:p>
     <w:p>
       <w:pPr>
@@ -261,8 +263,203 @@
           <w:lang w:val="en-US"/>
         </w:rPr>
       </w:pPr>
-      <w:bookmarkStart w:id="0" w:name="_GoBack"/>
-      <w:bookmarkEnd w:id="0"/>
+      <w:r>
+        <w:rPr>
+          <w:lang w:val="en-US"/>
+        </w:rPr>
+        <w:t xml:space="preserve">When using </w:t>
+      </w:r>
+      <w:r>
+        <w:rPr>
+          <w:b/>
+          <w:lang w:val="en-US"/>
+        </w:rPr>
+        <w:t>representation learning</w:t>
+      </w:r>
+      <w:r>
+        <w:rPr>
+          <w:lang w:val="en-US"/>
+        </w:rPr>
+        <w:t xml:space="preserve"> you can detect the representation itself, hence not needing any predefined features. Usually renders better performance than hand designed representations. The quintessential example of a representation learning algorithm is the </w:t>
+      </w:r>
+      <w:r>
+        <w:rPr>
+          <w:b/>
+          <w:lang w:val="en-US"/>
+        </w:rPr>
+        <w:t>autoencoder</w:t>
+      </w:r>
+      <w:r>
+        <w:rPr>
+          <w:lang w:val="en-US"/>
+        </w:rPr>
+        <w:t>. They are trained to keep as much info as possible but also make the new representation have various nice properties.</w:t>
+      </w:r>
+    </w:p>
+    <w:p>
+      <w:pPr>
+        <w:rPr>
+          <w:lang w:val="en-US"/>
+        </w:rPr>
+      </w:pPr>
+    </w:p>
+    <w:p>
+      <w:pPr>
+        <w:rPr>
+          <w:lang w:val="en-US"/>
+        </w:rPr>
+      </w:pPr>
+      <w:r>
+        <w:rPr>
+          <w:lang w:val="en-US"/>
+        </w:rPr>
+        <w:t xml:space="preserve">When designing features and algorithms we want to separate the </w:t>
+      </w:r>
+      <w:r>
+        <w:rPr>
+          <w:b/>
+          <w:lang w:val="en-US"/>
+        </w:rPr>
+        <w:t>factors of variation</w:t>
+      </w:r>
+      <w:r>
+        <w:rPr>
+          <w:lang w:val="en-US"/>
+        </w:rPr>
+        <w:t>.</w:t>
+      </w:r>
+    </w:p>
+    <w:p>
+      <w:pPr>
+        <w:rPr>
+          <w:lang w:val="en-US"/>
+        </w:rPr>
+      </w:pPr>
+    </w:p>
+    <w:p>
+      <w:pPr>
+        <w:rPr>
+          <w:lang w:val="en-US"/>
+        </w:rPr>
+      </w:pPr>
+      <w:r>
+        <w:rPr>
+          <w:lang w:val="en-US"/>
+        </w:rPr>
+        <w:t>The quintessential example of a deep learning model is the feedforward deep</w:t>
+      </w:r>
+      <w:r>
+        <w:rPr>
+          <w:lang w:val="en-US"/>
+        </w:rPr>
+        <w:t xml:space="preserve"> </w:t>
+      </w:r>
+      <w:r>
+        <w:rPr>
+          <w:lang w:val="en-US"/>
+        </w:rPr>
+        <w:t xml:space="preserve">network or </w:t>
+      </w:r>
+      <w:r>
+        <w:rPr>
+          <w:b/>
+          <w:lang w:val="en-US"/>
+        </w:rPr>
+        <w:t>multilayer perceptron (MLP)</w:t>
+      </w:r>
+      <w:r>
+        <w:rPr>
+          <w:lang w:val="en-US"/>
+        </w:rPr>
+        <w:t>.</w:t>
+      </w:r>
+      <w:r>
+        <w:rPr>
+          <w:lang w:val="en-US"/>
+        </w:rPr>
+        <w:t xml:space="preserve"> A multilayer perceptron is just a</w:t>
+      </w:r>
+      <w:r>
+        <w:rPr>
+          <w:lang w:val="en-US"/>
+        </w:rPr>
+        <w:t xml:space="preserve"> </w:t>
+      </w:r>
+      <w:r>
+        <w:rPr>
+          <w:lang w:val="en-US"/>
+        </w:rPr>
+        <w:t>mathematical function mapping some set of input values to output values.</w:t>
+      </w:r>
+    </w:p>
+    <w:p>
+      <w:pPr>
+        <w:rPr>
+          <w:lang w:val="en-US"/>
+        </w:rPr>
+      </w:pPr>
+    </w:p>
+    <w:p>
+      <w:pPr>
+        <w:rPr>
+          <w:lang w:val="en-US"/>
+        </w:rPr>
+      </w:pPr>
+      <w:r>
+        <w:rPr>
+          <w:lang w:val="en-US"/>
+        </w:rPr>
+        <w:t xml:space="preserve">Deep learning is a </w:t>
+      </w:r>
+      <w:proofErr w:type="gramStart"/>
+      <w:r>
+        <w:rPr>
+          <w:lang w:val="en-US"/>
+        </w:rPr>
+        <w:t>particular kind</w:t>
+      </w:r>
+      <w:proofErr w:type="gramEnd"/>
+      <w:r>
+        <w:rPr>
+          <w:lang w:val="en-US"/>
+        </w:rPr>
+        <w:t xml:space="preserve"> of machine learning that achieves great power and flexibility by learning to represent the world as a nested hierarchy of concepts, with each concept defined in relation to simpler concepts, and more abstract representations computed in terms of less abstract ones</w:t>
+      </w:r>
+    </w:p>
+    <w:p>
+      <w:pPr>
+        <w:rPr>
+          <w:lang w:val="en-US"/>
+        </w:rPr>
+      </w:pPr>
+    </w:p>
+    <w:p>
+      <w:pPr>
+        <w:pStyle w:val="Rubrik1"/>
+        <w:rPr>
+          <w:lang w:val="en-US"/>
+        </w:rPr>
+      </w:pPr>
+      <w:r>
+        <w:rPr>
+          <w:lang w:val="en-US"/>
+        </w:rPr>
+        <w:lastRenderedPageBreak/>
+        <w:t>Historical trends in deep learning</w:t>
+      </w:r>
+    </w:p>
+    <w:p>
+      <w:pPr>
+        <w:rPr>
+          <w:lang w:val="en-US"/>
+        </w:rPr>
+      </w:pPr>
+      <w:r>
+        <w:rPr>
+          <w:lang w:val="en-US"/>
+        </w:rPr>
+        <w:t>P11</w:t>
+      </w:r>
     </w:p>
     <w:sectPr>
       <w:pgSz w:w="11906" w:h="16838"/>

</xml_diff>

<commit_message>
Added notes to Goodfellow
</commit_message>
<xml_diff>
--- a/Notes/Ian Goodfellow - Deep Learning.docx
+++ b/Notes/Ian Goodfellow - Deep Learning.docx
@@ -15,8 +15,6 @@
         </w:rPr>
         <w:t>Ian Goodfellow – Deep Learning</w:t>
       </w:r>
-      <w:bookmarkStart w:id="0" w:name="_GoBack"/>
-      <w:bookmarkEnd w:id="0"/>
     </w:p>
     <w:p>
       <w:pPr>
@@ -450,16 +448,400 @@
     </w:p>
     <w:p>
       <w:pPr>
-        <w:rPr>
-          <w:lang w:val="en-US"/>
-        </w:rPr>
-      </w:pPr>
-      <w:r>
-        <w:rPr>
-          <w:lang w:val="en-US"/>
-        </w:rPr>
-        <w:t>P11</w:t>
-      </w:r>
+        <w:pStyle w:val="Rubrik2"/>
+        <w:rPr>
+          <w:lang w:val="en-US"/>
+        </w:rPr>
+      </w:pPr>
+      <w:r>
+        <w:rPr>
+          <w:lang w:val="en-US"/>
+        </w:rPr>
+        <w:t>The many names and changing fortunes of neural networks</w:t>
+      </w:r>
+    </w:p>
+    <w:p>
+      <w:pPr>
+        <w:rPr>
+          <w:lang w:val="en-US"/>
+        </w:rPr>
+      </w:pPr>
+      <w:r>
+        <w:rPr>
+          <w:lang w:val="en-US"/>
+        </w:rPr>
+        <w:t>Has existed since 1940s.</w:t>
+      </w:r>
+    </w:p>
+    <w:p>
+      <w:pPr>
+        <w:rPr>
+          <w:lang w:val="en-US"/>
+        </w:rPr>
+      </w:pPr>
+    </w:p>
+    <w:p>
+      <w:pPr>
+        <w:rPr>
+          <w:lang w:val="en-US"/>
+        </w:rPr>
+      </w:pPr>
+      <w:r>
+        <w:rPr>
+          <w:lang w:val="en-US"/>
+        </w:rPr>
+        <w:t xml:space="preserve">Three waved of development. </w:t>
+      </w:r>
+      <w:r>
+        <w:rPr>
+          <w:b/>
+          <w:lang w:val="en-US"/>
+        </w:rPr>
+        <w:t xml:space="preserve">Cybernetics </w:t>
+      </w:r>
+      <w:r>
+        <w:rPr>
+          <w:lang w:val="en-US"/>
+        </w:rPr>
+        <w:t xml:space="preserve">in 40s-60s. </w:t>
+      </w:r>
+      <w:r>
+        <w:rPr>
+          <w:b/>
+          <w:lang w:val="en-US"/>
+        </w:rPr>
+        <w:t>Connectionism</w:t>
+      </w:r>
+      <w:r>
+        <w:rPr>
+          <w:lang w:val="en-US"/>
+        </w:rPr>
+        <w:t xml:space="preserve"> in 80s-90s. </w:t>
+      </w:r>
+      <w:r>
+        <w:rPr>
+          <w:b/>
+          <w:lang w:val="en-US"/>
+        </w:rPr>
+        <w:t>Deep learning</w:t>
+      </w:r>
+      <w:r>
+        <w:rPr>
+          <w:b/>
+          <w:lang w:val="en-US"/>
+        </w:rPr>
+        <w:t xml:space="preserve"> or artificial neural network (ANN)</w:t>
+      </w:r>
+      <w:r>
+        <w:rPr>
+          <w:b/>
+          <w:lang w:val="en-US"/>
+        </w:rPr>
+        <w:t xml:space="preserve"> </w:t>
+      </w:r>
+      <w:r>
+        <w:rPr>
+          <w:lang w:val="en-US"/>
+        </w:rPr>
+        <w:t>starting 2006.</w:t>
+      </w:r>
+    </w:p>
+    <w:p>
+      <w:pPr>
+        <w:rPr>
+          <w:lang w:val="en-US"/>
+        </w:rPr>
+      </w:pPr>
+    </w:p>
+    <w:p>
+      <w:pPr>
+        <w:rPr>
+          <w:lang w:val="en-US"/>
+        </w:rPr>
+      </w:pPr>
+      <w:r>
+        <w:rPr>
+          <w:b/>
+          <w:lang w:val="en-US"/>
+        </w:rPr>
+        <w:t xml:space="preserve">Adaptive linear element (ADALINE) </w:t>
+      </w:r>
+      <w:r>
+        <w:rPr>
+          <w:lang w:val="en-US"/>
+        </w:rPr>
+        <w:t xml:space="preserve">could predict a real number which it returned. The weights were adjusted with a special case of an algorithm called </w:t>
+      </w:r>
+      <w:r>
+        <w:rPr>
+          <w:b/>
+          <w:lang w:val="en-US"/>
+        </w:rPr>
+        <w:t>stochastic gradient descent</w:t>
+      </w:r>
+      <w:r>
+        <w:rPr>
+          <w:lang w:val="en-US"/>
+        </w:rPr>
+        <w:t xml:space="preserve">. Models based on the </w:t>
+      </w:r>
+      <w:proofErr w:type="gramStart"/>
+      <w:r>
+        <w:rPr>
+          <w:lang w:val="en-US"/>
+        </w:rPr>
+        <w:t>f(</w:t>
+      </w:r>
+      <w:proofErr w:type="gramEnd"/>
+      <w:r>
+        <w:rPr>
+          <w:b/>
+          <w:lang w:val="en-US"/>
+        </w:rPr>
+        <w:t>x, w</w:t>
+      </w:r>
+      <w:r>
+        <w:rPr>
+          <w:lang w:val="en-US"/>
+        </w:rPr>
+        <w:t xml:space="preserve">) used by ADALINE are called </w:t>
+      </w:r>
+      <w:r>
+        <w:rPr>
+          <w:b/>
+          <w:lang w:val="en-US"/>
+        </w:rPr>
+        <w:t>linear models</w:t>
+      </w:r>
+      <w:r>
+        <w:rPr>
+          <w:lang w:val="en-US"/>
+        </w:rPr>
+        <w:t>.</w:t>
+      </w:r>
+    </w:p>
+    <w:p>
+      <w:pPr>
+        <w:rPr>
+          <w:lang w:val="en-US"/>
+        </w:rPr>
+      </w:pPr>
+    </w:p>
+    <w:p>
+      <w:pPr>
+        <w:rPr>
+          <w:lang w:val="en-US"/>
+        </w:rPr>
+      </w:pPr>
+      <w:r>
+        <w:rPr>
+          <w:lang w:val="en-US"/>
+        </w:rPr>
+        <w:t xml:space="preserve">Most </w:t>
+      </w:r>
+      <w:r>
+        <w:rPr>
+          <w:lang w:val="en-US"/>
+        </w:rPr>
+        <w:t xml:space="preserve">neural networks today are based on a model neuron called the </w:t>
+      </w:r>
+      <w:r>
+        <w:rPr>
+          <w:b/>
+          <w:lang w:val="en-US"/>
+        </w:rPr>
+        <w:t>rectified linear unit</w:t>
+      </w:r>
+      <w:r>
+        <w:rPr>
+          <w:lang w:val="en-US"/>
+        </w:rPr>
+        <w:t>.</w:t>
+      </w:r>
+    </w:p>
+    <w:p>
+      <w:pPr>
+        <w:rPr>
+          <w:lang w:val="en-US"/>
+        </w:rPr>
+      </w:pPr>
+    </w:p>
+    <w:p>
+      <w:pPr>
+        <w:rPr>
+          <w:lang w:val="en-US"/>
+        </w:rPr>
+      </w:pPr>
+      <w:r>
+        <w:rPr>
+          <w:lang w:val="en-US"/>
+        </w:rPr>
+        <w:t>Several key concepts arose during the connectionism or</w:t>
+      </w:r>
+      <w:r>
+        <w:rPr>
+          <w:b/>
+          <w:lang w:val="en-US"/>
+        </w:rPr>
+        <w:t xml:space="preserve"> parallel distributed processing</w:t>
+      </w:r>
+      <w:r>
+        <w:rPr>
+          <w:lang w:val="en-US"/>
+        </w:rPr>
+        <w:t xml:space="preserve"> in the 1980s. </w:t>
+      </w:r>
+      <w:r>
+        <w:rPr>
+          <w:lang w:val="en-US"/>
+        </w:rPr>
+        <w:t xml:space="preserve">One of these is that of </w:t>
+      </w:r>
+      <w:r>
+        <w:rPr>
+          <w:b/>
+          <w:lang w:val="en-US"/>
+        </w:rPr>
+        <w:t>distributed representation.</w:t>
+      </w:r>
+      <w:r>
+        <w:rPr>
+          <w:lang w:val="en-US"/>
+        </w:rPr>
+        <w:t xml:space="preserve"> The idea is that each input to a system should be represented by many features, and each feature should be involved in the representation of many possible inputs. For example, a vision system. Instead of having a </w:t>
+      </w:r>
+      <w:proofErr w:type="spellStart"/>
+      <w:r>
+        <w:rPr>
+          <w:lang w:val="en-US"/>
+        </w:rPr>
+        <w:t>neron</w:t>
+      </w:r>
+      <w:proofErr w:type="spellEnd"/>
+      <w:r>
+        <w:rPr>
+          <w:lang w:val="en-US"/>
+        </w:rPr>
+        <w:t xml:space="preserve"> for red car, red bird, red bike, green car, green bird… we would have one layer describing the object identity and one describing the color. </w:t>
+      </w:r>
+    </w:p>
+    <w:p>
+      <w:pPr>
+        <w:rPr>
+          <w:lang w:val="en-US"/>
+        </w:rPr>
+      </w:pPr>
+    </w:p>
+    <w:p>
+      <w:pPr>
+        <w:rPr>
+          <w:lang w:val="en-US"/>
+        </w:rPr>
+      </w:pPr>
+      <w:r>
+        <w:rPr>
+          <w:lang w:val="en-US"/>
+        </w:rPr>
+        <w:t>Another key concept found was the one of back-propagation to train deep neural networks. This is currently the most popular approach to training deep models.</w:t>
+      </w:r>
+    </w:p>
+    <w:p>
+      <w:pPr>
+        <w:rPr>
+          <w:lang w:val="en-US"/>
+        </w:rPr>
+      </w:pPr>
+    </w:p>
+    <w:p>
+      <w:pPr>
+        <w:pStyle w:val="Rubrik2"/>
+        <w:rPr>
+          <w:lang w:val="en-US"/>
+        </w:rPr>
+      </w:pPr>
+      <w:r>
+        <w:rPr>
+          <w:lang w:val="en-US"/>
+        </w:rPr>
+        <w:t>Increasing dataset sizes</w:t>
+      </w:r>
+    </w:p>
+    <w:p>
+      <w:pPr>
+        <w:rPr>
+          <w:lang w:val="en-US"/>
+        </w:rPr>
+      </w:pPr>
+      <w:r>
+        <w:rPr>
+          <w:lang w:val="en-US"/>
+        </w:rPr>
+        <w:t xml:space="preserve">A rule of thumb is that a supervised deep learning algorithm will generally achieve acceptable performance with around 5 000 labeled examples per </w:t>
+      </w:r>
+      <w:proofErr w:type="gramStart"/>
+      <w:r>
+        <w:rPr>
+          <w:lang w:val="en-US"/>
+        </w:rPr>
+        <w:t>category, and</w:t>
+      </w:r>
+      <w:proofErr w:type="gramEnd"/>
+      <w:r>
+        <w:rPr>
+          <w:lang w:val="en-US"/>
+        </w:rPr>
+        <w:t xml:space="preserve"> will match or exceed human performance when trained with a dataset containing at least 10 million labeled examples. Working with datasets smaller than this is an important research area. </w:t>
+      </w:r>
+    </w:p>
+    <w:p>
+      <w:pPr>
+        <w:rPr>
+          <w:lang w:val="en-US"/>
+        </w:rPr>
+      </w:pPr>
+    </w:p>
+    <w:p>
+      <w:pPr>
+        <w:pStyle w:val="Rubrik2"/>
+        <w:rPr>
+          <w:lang w:val="en-US"/>
+        </w:rPr>
+      </w:pPr>
+      <w:r>
+        <w:rPr>
+          <w:lang w:val="en-US"/>
+        </w:rPr>
+        <w:t>Increasing model sizes</w:t>
+      </w:r>
+    </w:p>
+    <w:p>
+      <w:pPr>
+        <w:rPr>
+          <w:lang w:val="en-US"/>
+        </w:rPr>
+      </w:pPr>
+      <w:r>
+        <w:rPr>
+          <w:lang w:val="en-US"/>
+        </w:rPr>
+        <w:t>P20</w:t>
+      </w:r>
+      <w:bookmarkStart w:id="0" w:name="_GoBack"/>
+      <w:bookmarkEnd w:id="0"/>
+    </w:p>
+    <w:p>
+      <w:pPr>
+        <w:rPr>
+          <w:lang w:val="en-US"/>
+        </w:rPr>
+      </w:pPr>
+    </w:p>
+    <w:p>
+      <w:pPr>
+        <w:rPr>
+          <w:lang w:val="en-US"/>
+        </w:rPr>
+      </w:pPr>
     </w:p>
     <w:sectPr>
       <w:pgSz w:w="11906" w:h="16838"/>
@@ -886,6 +1268,28 @@
       <w:szCs w:val="32"/>
     </w:rPr>
   </w:style>
+  <w:style w:type="paragraph" w:styleId="Rubrik2">
+    <w:name w:val="heading 2"/>
+    <w:basedOn w:val="Normal"/>
+    <w:next w:val="Normal"/>
+    <w:link w:val="Rubrik2Char"/>
+    <w:uiPriority w:val="9"/>
+    <w:unhideWhenUsed/>
+    <w:qFormat/>
+    <w:rsid w:val="00463CC9"/>
+    <w:pPr>
+      <w:keepNext/>
+      <w:keepLines/>
+      <w:spacing w:before="40"/>
+      <w:outlineLvl w:val="1"/>
+    </w:pPr>
+    <w:rPr>
+      <w:rFonts w:asciiTheme="majorHAnsi" w:eastAsiaTheme="majorEastAsia" w:hAnsiTheme="majorHAnsi" w:cstheme="majorBidi"/>
+      <w:color w:val="2F5496" w:themeColor="accent1" w:themeShade="BF"/>
+      <w:sz w:val="26"/>
+      <w:szCs w:val="26"/>
+    </w:rPr>
+  </w:style>
   <w:style w:type="character" w:default="1" w:styleId="Standardstycketeckensnitt">
     <w:name w:val="Default Paragraph Font"/>
     <w:uiPriority w:val="1"/>
@@ -957,6 +1361,19 @@
       <w:color w:val="2F5496" w:themeColor="accent1" w:themeShade="BF"/>
       <w:sz w:val="32"/>
       <w:szCs w:val="32"/>
+    </w:rPr>
+  </w:style>
+  <w:style w:type="character" w:customStyle="1" w:styleId="Rubrik2Char">
+    <w:name w:val="Rubrik 2 Char"/>
+    <w:basedOn w:val="Standardstycketeckensnitt"/>
+    <w:link w:val="Rubrik2"/>
+    <w:uiPriority w:val="9"/>
+    <w:rsid w:val="00463CC9"/>
+    <w:rPr>
+      <w:rFonts w:asciiTheme="majorHAnsi" w:eastAsiaTheme="majorEastAsia" w:hAnsiTheme="majorHAnsi" w:cstheme="majorBidi"/>
+      <w:color w:val="2F5496" w:themeColor="accent1" w:themeShade="BF"/>
+      <w:sz w:val="26"/>
+      <w:szCs w:val="26"/>
     </w:rPr>
   </w:style>
 </w:styles>

</xml_diff>

<commit_message>
Done with linear algebra in Goodfellow
</commit_message>
<xml_diff>
--- a/Notes/Ian Goodfellow - Deep Learning.docx
+++ b/Notes/Ian Goodfellow - Deep Learning.docx
@@ -915,12 +915,389 @@
     </w:p>
     <w:p>
       <w:pPr>
-        <w:rPr>
-          <w:lang w:val="en-US"/>
-        </w:rPr>
-      </w:pPr>
+        <w:pStyle w:val="Rubrik1"/>
+        <w:rPr>
+          <w:lang w:val="en-US"/>
+        </w:rPr>
+      </w:pPr>
+      <w:r>
+        <w:rPr>
+          <w:lang w:val="en-US"/>
+        </w:rPr>
+        <w:lastRenderedPageBreak/>
+        <w:t>Norms</w:t>
+      </w:r>
+    </w:p>
+    <w:p>
+      <w:pPr>
+        <w:rPr>
+          <w:lang w:val="en-US"/>
+        </w:rPr>
+      </w:pPr>
+      <w:r>
+        <w:rPr>
+          <w:noProof/>
+        </w:rPr>
+        <w:drawing>
+          <wp:inline distT="0" distB="0" distL="0" distR="0" wp14:anchorId="67642DCB" wp14:editId="4FE78A43">
+            <wp:extent cx="5760720" cy="1471295"/>
+            <wp:effectExtent l="0" t="0" r="0" b="0"/>
+            <wp:docPr id="2" name="Bildobjekt 2"/>
+            <wp:cNvGraphicFramePr>
+              <a:graphicFrameLocks xmlns:a="http://schemas.openxmlformats.org/drawingml/2006/main" noChangeAspect="1"/>
+            </wp:cNvGraphicFramePr>
+            <a:graphic xmlns:a="http://schemas.openxmlformats.org/drawingml/2006/main">
+              <a:graphicData uri="http://schemas.openxmlformats.org/drawingml/2006/picture">
+                <pic:pic xmlns:pic="http://schemas.openxmlformats.org/drawingml/2006/picture">
+                  <pic:nvPicPr>
+                    <pic:cNvPr id="1" name=""/>
+                    <pic:cNvPicPr/>
+                  </pic:nvPicPr>
+                  <pic:blipFill>
+                    <a:blip r:embed="rId5"/>
+                    <a:stretch>
+                      <a:fillRect/>
+                    </a:stretch>
+                  </pic:blipFill>
+                  <pic:spPr>
+                    <a:xfrm>
+                      <a:off x="0" y="0"/>
+                      <a:ext cx="5760720" cy="1471295"/>
+                    </a:xfrm>
+                    <a:prstGeom prst="rect">
+                      <a:avLst/>
+                    </a:prstGeom>
+                  </pic:spPr>
+                </pic:pic>
+              </a:graphicData>
+            </a:graphic>
+          </wp:inline>
+        </w:drawing>
+      </w:r>
+    </w:p>
+    <w:p>
+      <w:pPr>
+        <w:rPr>
+          <w:lang w:val="en-US"/>
+        </w:rPr>
+      </w:pPr>
+      <w:r>
+        <w:rPr>
+          <w:b/>
+          <w:lang w:val="en-US"/>
+        </w:rPr>
+        <w:t>Eucli</w:t>
+      </w:r>
+      <w:r>
+        <w:rPr>
+          <w:b/>
+          <w:lang w:val="en-US"/>
+        </w:rPr>
+        <w:t>dean norm</w:t>
+      </w:r>
+      <w:r>
+        <w:rPr>
+          <w:lang w:val="en-US"/>
+        </w:rPr>
+        <w:t xml:space="preserve"> is the Euclidean distance from the origin to the point identified by x, also called the L</w:t>
+      </w:r>
+      <w:r>
+        <w:rPr>
+          <w:vertAlign w:val="superscript"/>
+          <w:lang w:val="en-US"/>
+        </w:rPr>
+        <w:t>2</w:t>
+      </w:r>
+      <w:r>
+        <w:rPr>
+          <w:lang w:val="en-US"/>
+        </w:rPr>
+        <w:t xml:space="preserve"> norm.</w:t>
+      </w:r>
+    </w:p>
+    <w:p>
+      <w:pPr>
+        <w:rPr>
+          <w:lang w:val="en-US"/>
+        </w:rPr>
+      </w:pPr>
+    </w:p>
+    <w:p>
+      <w:pPr>
+        <w:rPr>
+          <w:lang w:val="en-US"/>
+        </w:rPr>
+      </w:pPr>
+      <w:proofErr w:type="spellStart"/>
+      <w:r>
+        <w:rPr>
+          <w:b/>
+          <w:lang w:val="en-US"/>
+        </w:rPr>
+        <w:t>Frobenius</w:t>
+      </w:r>
+      <w:proofErr w:type="spellEnd"/>
+      <w:r>
+        <w:rPr>
+          <w:b/>
+          <w:lang w:val="en-US"/>
+        </w:rPr>
+        <w:t xml:space="preserve"> norm </w:t>
+      </w:r>
+      <w:r>
+        <w:rPr>
+          <w:lang w:val="en-US"/>
+        </w:rPr>
+        <w:t xml:space="preserve">measures the size of a matrix. </w:t>
+      </w:r>
+      <w:r>
+        <w:rPr>
+          <w:noProof/>
+        </w:rPr>
+        <w:drawing>
+          <wp:inline distT="0" distB="0" distL="0" distR="0" wp14:anchorId="1AA68D5F" wp14:editId="4B5300E9">
+            <wp:extent cx="1584251" cy="650983"/>
+            <wp:effectExtent l="0" t="0" r="0" b="0"/>
+            <wp:docPr id="3" name="Bildobjekt 3"/>
+            <wp:cNvGraphicFramePr>
+              <a:graphicFrameLocks xmlns:a="http://schemas.openxmlformats.org/drawingml/2006/main" noChangeAspect="1"/>
+            </wp:cNvGraphicFramePr>
+            <a:graphic xmlns:a="http://schemas.openxmlformats.org/drawingml/2006/main">
+              <a:graphicData uri="http://schemas.openxmlformats.org/drawingml/2006/picture">
+                <pic:pic xmlns:pic="http://schemas.openxmlformats.org/drawingml/2006/picture">
+                  <pic:nvPicPr>
+                    <pic:cNvPr id="1" name=""/>
+                    <pic:cNvPicPr/>
+                  </pic:nvPicPr>
+                  <pic:blipFill>
+                    <a:blip r:embed="rId6"/>
+                    <a:stretch>
+                      <a:fillRect/>
+                    </a:stretch>
+                  </pic:blipFill>
+                  <pic:spPr>
+                    <a:xfrm>
+                      <a:off x="0" y="0"/>
+                      <a:ext cx="1598110" cy="656678"/>
+                    </a:xfrm>
+                    <a:prstGeom prst="rect">
+                      <a:avLst/>
+                    </a:prstGeom>
+                  </pic:spPr>
+                </pic:pic>
+              </a:graphicData>
+            </a:graphic>
+          </wp:inline>
+        </w:drawing>
+      </w:r>
+    </w:p>
+    <w:p>
+      <w:pPr>
+        <w:rPr>
+          <w:lang w:val="en-US"/>
+        </w:rPr>
+      </w:pPr>
+    </w:p>
+    <w:p>
+      <w:pPr>
+        <w:pStyle w:val="Rubrik1"/>
+        <w:rPr>
+          <w:lang w:val="en-US"/>
+        </w:rPr>
+      </w:pPr>
+      <w:r>
+        <w:rPr>
+          <w:lang w:val="en-US"/>
+        </w:rPr>
+        <w:t>Singular value dec</w:t>
+      </w:r>
       <w:bookmarkStart w:id="0" w:name="_GoBack"/>
       <w:bookmarkEnd w:id="0"/>
+      <w:r>
+        <w:rPr>
+          <w:lang w:val="en-US"/>
+        </w:rPr>
+        <w:t>omposition</w:t>
+      </w:r>
+    </w:p>
+    <w:p>
+      <w:pPr>
+        <w:rPr>
+          <w:lang w:val="en-US"/>
+        </w:rPr>
+      </w:pPr>
+      <w:r>
+        <w:rPr>
+          <w:b/>
+          <w:lang w:val="en-US"/>
+        </w:rPr>
+        <w:t xml:space="preserve">Singular value decomposition (SVD) </w:t>
+      </w:r>
+      <w:r>
+        <w:rPr>
+          <w:lang w:val="en-US"/>
+        </w:rPr>
+        <w:t xml:space="preserve">is kind of the same as an eigenvalue except it works for </w:t>
+      </w:r>
+      <w:r>
+        <w:rPr>
+          <w:lang w:val="en-US"/>
+        </w:rPr>
+        <w:t xml:space="preserve">non-quadratic matrices. </w:t>
+      </w:r>
+    </w:p>
+    <w:p>
+      <w:pPr>
+        <w:pStyle w:val="Rubrik1"/>
+        <w:rPr>
+          <w:lang w:val="en-US"/>
+        </w:rPr>
+      </w:pPr>
+      <w:r>
+        <w:rPr>
+          <w:lang w:val="en-US"/>
+        </w:rPr>
+        <w:t>The Moore-Penrose pseudoinverse</w:t>
+      </w:r>
+    </w:p>
+    <w:p>
+      <w:pPr>
+        <w:rPr>
+          <w:lang w:val="en-US"/>
+        </w:rPr>
+      </w:pPr>
+      <w:r>
+        <w:rPr>
+          <w:lang w:val="en-US"/>
+        </w:rPr>
+        <w:t>When the matrix is not quadradic but needs to be solved anyway.</w:t>
+      </w:r>
+    </w:p>
+    <w:p>
+      <w:pPr>
+        <w:rPr>
+          <w:lang w:val="en-US"/>
+        </w:rPr>
+      </w:pPr>
+      <w:r>
+        <w:rPr>
+          <w:lang w:val="en-US"/>
+        </w:rPr>
+        <w:t>The Moore-Penrose pseudoinverse allows us to make some headway in these cases. The pseudoinverse of A is defined as a matrix</w:t>
+      </w:r>
+    </w:p>
+    <w:p>
+      <w:pPr>
+        <w:rPr>
+          <w:lang w:val="en-US"/>
+        </w:rPr>
+      </w:pPr>
+      <w:r>
+        <w:rPr>
+          <w:lang w:val="en-US"/>
+        </w:rPr>
+        <w:t xml:space="preserve"> </w:t>
+      </w:r>
+      <w:r>
+        <w:rPr>
+          <w:noProof/>
+        </w:rPr>
+        <w:drawing>
+          <wp:inline distT="0" distB="0" distL="0" distR="0" wp14:anchorId="74D773C1" wp14:editId="0880B677">
+            <wp:extent cx="3467100" cy="742950"/>
+            <wp:effectExtent l="0" t="0" r="0" b="0"/>
+            <wp:docPr id="4" name="Bildobjekt 4"/>
+            <wp:cNvGraphicFramePr>
+              <a:graphicFrameLocks xmlns:a="http://schemas.openxmlformats.org/drawingml/2006/main" noChangeAspect="1"/>
+            </wp:cNvGraphicFramePr>
+            <a:graphic xmlns:a="http://schemas.openxmlformats.org/drawingml/2006/main">
+              <a:graphicData uri="http://schemas.openxmlformats.org/drawingml/2006/picture">
+                <pic:pic xmlns:pic="http://schemas.openxmlformats.org/drawingml/2006/picture">
+                  <pic:nvPicPr>
+                    <pic:cNvPr id="1" name=""/>
+                    <pic:cNvPicPr/>
+                  </pic:nvPicPr>
+                  <pic:blipFill>
+                    <a:blip r:embed="rId7"/>
+                    <a:stretch>
+                      <a:fillRect/>
+                    </a:stretch>
+                  </pic:blipFill>
+                  <pic:spPr>
+                    <a:xfrm>
+                      <a:off x="0" y="0"/>
+                      <a:ext cx="3467100" cy="742950"/>
+                    </a:xfrm>
+                    <a:prstGeom prst="rect">
+                      <a:avLst/>
+                    </a:prstGeom>
+                  </pic:spPr>
+                </pic:pic>
+              </a:graphicData>
+            </a:graphic>
+          </wp:inline>
+        </w:drawing>
+      </w:r>
+    </w:p>
+    <w:p>
+      <w:pPr>
+        <w:rPr>
+          <w:lang w:val="en-US"/>
+        </w:rPr>
+      </w:pPr>
+      <w:r>
+        <w:rPr>
+          <w:lang w:val="en-US"/>
+        </w:rPr>
+        <w:t>Practical algorithms for computing the pseudoinverse are not based on this definition, but rather the formula</w:t>
+      </w:r>
+    </w:p>
+    <w:p>
+      <w:pPr>
+        <w:rPr>
+          <w:lang w:val="en-US"/>
+        </w:rPr>
+      </w:pPr>
+      <w:r>
+        <w:rPr>
+          <w:noProof/>
+        </w:rPr>
+        <w:drawing>
+          <wp:inline distT="0" distB="0" distL="0" distR="0" wp14:anchorId="7017E0F2" wp14:editId="5F1D8E50">
+            <wp:extent cx="2057400" cy="495300"/>
+            <wp:effectExtent l="0" t="0" r="0" b="0"/>
+            <wp:docPr id="5" name="Bildobjekt 5"/>
+            <wp:cNvGraphicFramePr>
+              <a:graphicFrameLocks xmlns:a="http://schemas.openxmlformats.org/drawingml/2006/main" noChangeAspect="1"/>
+            </wp:cNvGraphicFramePr>
+            <a:graphic xmlns:a="http://schemas.openxmlformats.org/drawingml/2006/main">
+              <a:graphicData uri="http://schemas.openxmlformats.org/drawingml/2006/picture">
+                <pic:pic xmlns:pic="http://schemas.openxmlformats.org/drawingml/2006/picture">
+                  <pic:nvPicPr>
+                    <pic:cNvPr id="1" name=""/>
+                    <pic:cNvPicPr/>
+                  </pic:nvPicPr>
+                  <pic:blipFill>
+                    <a:blip r:embed="rId8"/>
+                    <a:stretch>
+                      <a:fillRect/>
+                    </a:stretch>
+                  </pic:blipFill>
+                  <pic:spPr>
+                    <a:xfrm>
+                      <a:off x="0" y="0"/>
+                      <a:ext cx="2057400" cy="495300"/>
+                    </a:xfrm>
+                    <a:prstGeom prst="rect">
+                      <a:avLst/>
+                    </a:prstGeom>
+                  </pic:spPr>
+                </pic:pic>
+              </a:graphicData>
+            </a:graphic>
+          </wp:inline>
+        </w:drawing>
+      </w:r>
     </w:p>
     <w:sectPr>
       <w:pgSz w:w="11906" w:h="16838"/>

</xml_diff>